<commit_message>
Update rational con los ultimos cambios
</commit_message>
<xml_diff>
--- a/rational_rose/Memoria_Multas.docx
+++ b/rational_rose/Memoria_Multas.docx
@@ -2010,7 +2010,21 @@
         <w:rPr>
           <w:lang w:val="en-US"/>
         </w:rPr>
-        <w:t xml:space="preserve">Storyboard Pagar </w:t>
+        <w:t xml:space="preserve">Storyboard </w:t>
+      </w:r>
+      <w:proofErr w:type="spellStart"/>
+      <w:r>
+        <w:rPr>
+          <w:lang w:val="en-US"/>
+        </w:rPr>
+        <w:t>Pagar</w:t>
+      </w:r>
+      <w:proofErr w:type="spellEnd"/>
+      <w:r>
+        <w:rPr>
+          <w:lang w:val="en-US"/>
+        </w:rPr>
+        <w:t xml:space="preserve"> </w:t>
       </w:r>
       <w:proofErr w:type="spellStart"/>
       <w:r>
@@ -4858,7 +4872,7 @@
           <w:color w:val="000000"/>
           <w:lang w:eastAsia="es-ES"/>
         </w:rPr>
-        <w:t xml:space="preserve"> .</w:t>
+        <w:t xml:space="preserve"> .…</w:t>
       </w:r>
       <w:proofErr w:type="gramEnd"/>
       <w:r>
@@ -4867,7 +4881,7 @@
           <w:color w:val="000000"/>
           <w:lang w:eastAsia="es-ES"/>
         </w:rPr>
-        <w:t>……………………………………………………………………………………………………………………………………</w:t>
+        <w:t>…………………………………………………………………………………………………………………………………</w:t>
       </w:r>
       <w:r>
         <w:rPr>
@@ -4885,8 +4899,6 @@
         </w:rPr>
         <w:t>133</w:t>
       </w:r>
-      <w:bookmarkStart w:id="0" w:name="_GoBack"/>
-      <w:bookmarkEnd w:id="0"/>
     </w:p>
     <w:p>
       <w:pPr>
@@ -12349,23 +12361,55 @@
     </w:p>
     <w:p/>
     <w:p>
-      <w:r>
-        <w:rPr>
+      <w:pPr>
+        <w:spacing w:after="0" w:line="240" w:lineRule="auto"/>
+        <w:rPr>
+          <w:rFonts w:ascii="Times New Roman" w:eastAsia="Times New Roman" w:hAnsi="Times New Roman" w:cs="Times New Roman"/>
+          <w:sz w:val="24"/>
+          <w:szCs w:val="24"/>
+          <w:lang w:eastAsia="es-ES_tradnl"/>
+        </w:rPr>
+      </w:pPr>
+      <w:r>
+        <w:rPr>
+          <w:rFonts w:ascii="Times New Roman" w:eastAsia="Times New Roman" w:hAnsi="Times New Roman" w:cs="Times New Roman"/>
+          <w:sz w:val="24"/>
+          <w:szCs w:val="24"/>
+          <w:lang w:eastAsia="es-ES_tradnl"/>
+        </w:rPr>
+        <w:fldChar w:fldCharType="begin"/>
+      </w:r>
+      <w:r>
+        <w:rPr>
+          <w:rFonts w:ascii="Times New Roman" w:eastAsia="Times New Roman" w:hAnsi="Times New Roman" w:cs="Times New Roman"/>
+          <w:sz w:val="24"/>
+          <w:szCs w:val="24"/>
+          <w:lang w:eastAsia="es-ES_tradnl"/>
+        </w:rPr>
+        <w:instrText xml:space="preserve"> INCLUDEPICTURE "/var/folders/01/xcr0_vdx1f3bcjcb9pnqhpwc0000gn/T/com.microsoft.Word/WebArchiveCopyPasteTempFiles/unknown.png" \* MERGEFORMATINET </w:instrText>
+      </w:r>
+      <w:r>
+        <w:rPr>
+          <w:rFonts w:ascii="Times New Roman" w:eastAsia="Times New Roman" w:hAnsi="Times New Roman" w:cs="Times New Roman"/>
+          <w:sz w:val="24"/>
+          <w:szCs w:val="24"/>
+          <w:lang w:eastAsia="es-ES_tradnl"/>
+        </w:rPr>
+        <w:fldChar w:fldCharType="separate"/>
+      </w:r>
+      <w:r>
+        <w:rPr>
+          <w:rFonts w:ascii="Times New Roman" w:eastAsia="Times New Roman" w:hAnsi="Times New Roman" w:cs="Times New Roman"/>
           <w:noProof/>
+          <w:sz w:val="24"/>
+          <w:szCs w:val="24"/>
+          <w:lang w:eastAsia="es-ES_tradnl"/>
         </w:rPr>
         <w:drawing>
-          <wp:anchor distT="0" distB="0" distL="114300" distR="114300" simplePos="0" relativeHeight="251754496" behindDoc="0" locked="0" layoutInCell="1" allowOverlap="1" wp14:anchorId="6DC9A5EE" wp14:editId="506F0A6E">
-            <wp:simplePos x="0" y="0"/>
-            <wp:positionH relativeFrom="column">
-              <wp:posOffset>719455</wp:posOffset>
-            </wp:positionH>
-            <wp:positionV relativeFrom="paragraph">
-              <wp:posOffset>1034415</wp:posOffset>
-            </wp:positionV>
-            <wp:extent cx="7353300" cy="2762250"/>
-            <wp:effectExtent l="0" t="0" r="0" b="0"/>
-            <wp:wrapNone/>
-            <wp:docPr id="104" name="Imagen 104" descr="https://cdn.discordapp.com/attachments/274594450989121536/525061138883543060/unknown.png"/>
+          <wp:inline distT="0" distB="0" distL="0" distR="0" wp14:anchorId="5CAEAA47" wp14:editId="63FA7932">
+            <wp:extent cx="8892540" cy="4697730"/>
+            <wp:effectExtent l="0" t="0" r="0" b="1270"/>
+            <wp:docPr id="139" name="Imagen 139" descr="/var/folders/01/xcr0_vdx1f3bcjcb9pnqhpwc0000gn/T/com.microsoft.Word/WebArchiveCopyPasteTempFiles/unknown.png"/>
             <wp:cNvGraphicFramePr>
               <a:graphicFrameLocks xmlns:a="http://schemas.openxmlformats.org/drawingml/2006/main" noChangeAspect="1"/>
             </wp:cNvGraphicFramePr>
@@ -12373,7 +12417,7 @@
               <a:graphicData uri="http://schemas.openxmlformats.org/drawingml/2006/picture">
                 <pic:pic xmlns:pic="http://schemas.openxmlformats.org/drawingml/2006/picture">
                   <pic:nvPicPr>
-                    <pic:cNvPr id="0" name="Picture 29" descr="https://cdn.discordapp.com/attachments/274594450989121536/525061138883543060/unknown.png"/>
+                    <pic:cNvPr id="0" name="Picture 9" descr="/var/folders/01/xcr0_vdx1f3bcjcb9pnqhpwc0000gn/T/com.microsoft.Word/WebArchiveCopyPasteTempFiles/unknown.png"/>
                     <pic:cNvPicPr>
                       <a:picLocks noChangeAspect="1" noChangeArrowheads="1"/>
                     </pic:cNvPicPr>
@@ -12394,7 +12438,7 @@
                   <pic:spPr bwMode="auto">
                     <a:xfrm>
                       <a:off x="0" y="0"/>
-                      <a:ext cx="7353300" cy="2762250"/>
+                      <a:ext cx="8892540" cy="4697730"/>
                     </a:xfrm>
                     <a:prstGeom prst="rect">
                       <a:avLst/>
@@ -12407,9 +12451,22 @@
                 </pic:pic>
               </a:graphicData>
             </a:graphic>
-          </wp:anchor>
+          </wp:inline>
         </w:drawing>
       </w:r>
+      <w:r>
+        <w:rPr>
+          <w:rFonts w:ascii="Times New Roman" w:eastAsia="Times New Roman" w:hAnsi="Times New Roman" w:cs="Times New Roman"/>
+          <w:sz w:val="24"/>
+          <w:szCs w:val="24"/>
+          <w:lang w:eastAsia="es-ES_tradnl"/>
+        </w:rPr>
+        <w:fldChar w:fldCharType="end"/>
+      </w:r>
+    </w:p>
+    <w:p>
+      <w:bookmarkStart w:id="0" w:name="_GoBack"/>
+      <w:bookmarkEnd w:id="0"/>
       <w:r>
         <w:br w:type="page"/>
       </w:r>
@@ -12559,24 +12616,56 @@
       </w:r>
     </w:p>
     <w:p>
-      <w:r>
-        <w:rPr>
+      <w:pPr>
+        <w:spacing w:after="0" w:line="240" w:lineRule="auto"/>
+        <w:rPr>
+          <w:rFonts w:ascii="Times New Roman" w:eastAsia="Times New Roman" w:hAnsi="Times New Roman" w:cs="Times New Roman"/>
+          <w:sz w:val="24"/>
+          <w:szCs w:val="24"/>
+          <w:lang w:eastAsia="es-ES_tradnl"/>
+        </w:rPr>
+      </w:pPr>
+      <w:r>
+        <w:rPr>
+          <w:rFonts w:ascii="Times New Roman" w:eastAsia="Times New Roman" w:hAnsi="Times New Roman" w:cs="Times New Roman"/>
+          <w:sz w:val="24"/>
+          <w:szCs w:val="24"/>
+          <w:lang w:eastAsia="es-ES_tradnl"/>
+        </w:rPr>
+        <w:lastRenderedPageBreak/>
+        <w:fldChar w:fldCharType="begin"/>
+      </w:r>
+      <w:r>
+        <w:rPr>
+          <w:rFonts w:ascii="Times New Roman" w:eastAsia="Times New Roman" w:hAnsi="Times New Roman" w:cs="Times New Roman"/>
+          <w:sz w:val="24"/>
+          <w:szCs w:val="24"/>
+          <w:lang w:eastAsia="es-ES_tradnl"/>
+        </w:rPr>
+        <w:instrText xml:space="preserve"> INCLUDEPICTURE "/var/folders/01/xcr0_vdx1f3bcjcb9pnqhpwc0000gn/T/com.microsoft.Word/WebArchiveCopyPasteTempFiles/unknown.png" \* MERGEFORMATINET </w:instrText>
+      </w:r>
+      <w:r>
+        <w:rPr>
+          <w:rFonts w:ascii="Times New Roman" w:eastAsia="Times New Roman" w:hAnsi="Times New Roman" w:cs="Times New Roman"/>
+          <w:sz w:val="24"/>
+          <w:szCs w:val="24"/>
+          <w:lang w:eastAsia="es-ES_tradnl"/>
+        </w:rPr>
+        <w:fldChar w:fldCharType="separate"/>
+      </w:r>
+      <w:r>
+        <w:rPr>
+          <w:rFonts w:ascii="Times New Roman" w:eastAsia="Times New Roman" w:hAnsi="Times New Roman" w:cs="Times New Roman"/>
           <w:noProof/>
-        </w:rPr>
-        <w:lastRenderedPageBreak/>
+          <w:sz w:val="24"/>
+          <w:szCs w:val="24"/>
+          <w:lang w:eastAsia="es-ES_tradnl"/>
+        </w:rPr>
         <w:drawing>
-          <wp:anchor distT="0" distB="0" distL="114300" distR="114300" simplePos="0" relativeHeight="251757568" behindDoc="0" locked="0" layoutInCell="1" allowOverlap="1" wp14:anchorId="5FB98E80" wp14:editId="43D7C93D">
-            <wp:simplePos x="0" y="0"/>
-            <wp:positionH relativeFrom="margin">
-              <wp:align>center</wp:align>
-            </wp:positionH>
-            <wp:positionV relativeFrom="paragraph">
-              <wp:posOffset>-99060</wp:posOffset>
-            </wp:positionV>
-            <wp:extent cx="6838950" cy="5191695"/>
-            <wp:effectExtent l="0" t="0" r="0" b="9525"/>
-            <wp:wrapNone/>
-            <wp:docPr id="107" name="Imagen 107" descr="https://cdn.discordapp.com/attachments/274594450989121536/525061235461324831/unknown.png"/>
+          <wp:inline distT="0" distB="0" distL="0" distR="0" wp14:anchorId="5458AFE7" wp14:editId="749F7714">
+            <wp:extent cx="7948930" cy="5400040"/>
+            <wp:effectExtent l="0" t="0" r="1270" b="0"/>
+            <wp:docPr id="133" name="Imagen 133" descr="/var/folders/01/xcr0_vdx1f3bcjcb9pnqhpwc0000gn/T/com.microsoft.Word/WebArchiveCopyPasteTempFiles/unknown.png"/>
             <wp:cNvGraphicFramePr>
               <a:graphicFrameLocks xmlns:a="http://schemas.openxmlformats.org/drawingml/2006/main" noChangeAspect="1"/>
             </wp:cNvGraphicFramePr>
@@ -12584,7 +12673,7 @@
               <a:graphicData uri="http://schemas.openxmlformats.org/drawingml/2006/picture">
                 <pic:pic xmlns:pic="http://schemas.openxmlformats.org/drawingml/2006/picture">
                   <pic:nvPicPr>
-                    <pic:cNvPr id="0" name="Picture 35" descr="https://cdn.discordapp.com/attachments/274594450989121536/525061235461324831/unknown.png"/>
+                    <pic:cNvPr id="0" name="Picture 7" descr="/var/folders/01/xcr0_vdx1f3bcjcb9pnqhpwc0000gn/T/com.microsoft.Word/WebArchiveCopyPasteTempFiles/unknown.png"/>
                     <pic:cNvPicPr>
                       <a:picLocks noChangeAspect="1" noChangeArrowheads="1"/>
                     </pic:cNvPicPr>
@@ -12605,7 +12694,7 @@
                   <pic:spPr bwMode="auto">
                     <a:xfrm>
                       <a:off x="0" y="0"/>
-                      <a:ext cx="6838950" cy="5191695"/>
+                      <a:ext cx="7948930" cy="5400040"/>
                     </a:xfrm>
                     <a:prstGeom prst="rect">
                       <a:avLst/>
@@ -12618,28 +12707,25 @@
                 </pic:pic>
               </a:graphicData>
             </a:graphic>
-            <wp14:sizeRelH relativeFrom="margin">
-              <wp14:pctWidth>0</wp14:pctWidth>
-            </wp14:sizeRelH>
-            <wp14:sizeRelV relativeFrom="margin">
-              <wp14:pctHeight>0</wp14:pctHeight>
-            </wp14:sizeRelV>
-          </wp:anchor>
+          </wp:inline>
         </w:drawing>
       </w:r>
-    </w:p>
-    <w:p>
-      <w:r>
-        <w:br w:type="page"/>
-      </w:r>
-    </w:p>
-    <w:p/>
-    <w:p/>
+      <w:r>
+        <w:rPr>
+          <w:rFonts w:ascii="Times New Roman" w:eastAsia="Times New Roman" w:hAnsi="Times New Roman" w:cs="Times New Roman"/>
+          <w:sz w:val="24"/>
+          <w:szCs w:val="24"/>
+          <w:lang w:eastAsia="es-ES_tradnl"/>
+        </w:rPr>
+        <w:fldChar w:fldCharType="end"/>
+      </w:r>
+    </w:p>
     <w:p>
       <w:r>
         <w:rPr>
           <w:noProof/>
         </w:rPr>
+        <w:lastRenderedPageBreak/>
         <w:drawing>
           <wp:anchor distT="0" distB="0" distL="114300" distR="114300" simplePos="0" relativeHeight="251759616" behindDoc="0" locked="0" layoutInCell="1" allowOverlap="1" wp14:anchorId="4783F5F9" wp14:editId="091CD754">
             <wp:simplePos x="0" y="0"/>
@@ -13742,23 +13828,55 @@
     <w:p/>
     <w:p/>
     <w:p>
-      <w:r>
-        <w:rPr>
+      <w:pPr>
+        <w:spacing w:after="0" w:line="240" w:lineRule="auto"/>
+        <w:rPr>
+          <w:rFonts w:ascii="Times New Roman" w:eastAsia="Times New Roman" w:hAnsi="Times New Roman" w:cs="Times New Roman"/>
+          <w:sz w:val="24"/>
+          <w:szCs w:val="24"/>
+          <w:lang w:eastAsia="es-ES_tradnl"/>
+        </w:rPr>
+      </w:pPr>
+      <w:r>
+        <w:rPr>
+          <w:rFonts w:ascii="Times New Roman" w:eastAsia="Times New Roman" w:hAnsi="Times New Roman" w:cs="Times New Roman"/>
+          <w:sz w:val="24"/>
+          <w:szCs w:val="24"/>
+          <w:lang w:eastAsia="es-ES_tradnl"/>
+        </w:rPr>
+        <w:fldChar w:fldCharType="begin"/>
+      </w:r>
+      <w:r>
+        <w:rPr>
+          <w:rFonts w:ascii="Times New Roman" w:eastAsia="Times New Roman" w:hAnsi="Times New Roman" w:cs="Times New Roman"/>
+          <w:sz w:val="24"/>
+          <w:szCs w:val="24"/>
+          <w:lang w:eastAsia="es-ES_tradnl"/>
+        </w:rPr>
+        <w:instrText xml:space="preserve"> INCLUDEPICTURE "/var/folders/01/xcr0_vdx1f3bcjcb9pnqhpwc0000gn/T/com.microsoft.Word/WebArchiveCopyPasteTempFiles/unknown.png" \* MERGEFORMATINET </w:instrText>
+      </w:r>
+      <w:r>
+        <w:rPr>
+          <w:rFonts w:ascii="Times New Roman" w:eastAsia="Times New Roman" w:hAnsi="Times New Roman" w:cs="Times New Roman"/>
+          <w:sz w:val="24"/>
+          <w:szCs w:val="24"/>
+          <w:lang w:eastAsia="es-ES_tradnl"/>
+        </w:rPr>
+        <w:fldChar w:fldCharType="separate"/>
+      </w:r>
+      <w:r>
+        <w:rPr>
+          <w:rFonts w:ascii="Times New Roman" w:eastAsia="Times New Roman" w:hAnsi="Times New Roman" w:cs="Times New Roman"/>
           <w:noProof/>
+          <w:sz w:val="24"/>
+          <w:szCs w:val="24"/>
+          <w:lang w:eastAsia="es-ES_tradnl"/>
         </w:rPr>
         <w:drawing>
-          <wp:anchor distT="0" distB="0" distL="114300" distR="114300" simplePos="0" relativeHeight="251772928" behindDoc="0" locked="0" layoutInCell="1" allowOverlap="1" wp14:anchorId="03B0FCA2" wp14:editId="52C69898">
-            <wp:simplePos x="0" y="0"/>
-            <wp:positionH relativeFrom="margin">
-              <wp:align>left</wp:align>
-            </wp:positionH>
-            <wp:positionV relativeFrom="paragraph">
-              <wp:posOffset>224790</wp:posOffset>
-            </wp:positionV>
-            <wp:extent cx="8629650" cy="2762250"/>
-            <wp:effectExtent l="0" t="0" r="0" b="0"/>
-            <wp:wrapNone/>
-            <wp:docPr id="123" name="Imagen 123" descr="https://cdn.discordapp.com/attachments/274594450989121536/525061940511506442/unknown.png"/>
+          <wp:inline distT="0" distB="0" distL="0" distR="0" wp14:anchorId="1F503239" wp14:editId="767B4F08">
+            <wp:extent cx="8892540" cy="4633595"/>
+            <wp:effectExtent l="0" t="0" r="0" b="1905"/>
+            <wp:docPr id="108" name="Imagen 108" descr="/var/folders/01/xcr0_vdx1f3bcjcb9pnqhpwc0000gn/T/com.microsoft.Word/WebArchiveCopyPasteTempFiles/unknown.png"/>
             <wp:cNvGraphicFramePr>
               <a:graphicFrameLocks xmlns:a="http://schemas.openxmlformats.org/drawingml/2006/main" noChangeAspect="1"/>
             </wp:cNvGraphicFramePr>
@@ -13766,7 +13884,7 @@
               <a:graphicData uri="http://schemas.openxmlformats.org/drawingml/2006/picture">
                 <pic:pic xmlns:pic="http://schemas.openxmlformats.org/drawingml/2006/picture">
                   <pic:nvPicPr>
-                    <pic:cNvPr id="0" name="Picture 67" descr="https://cdn.discordapp.com/attachments/274594450989121536/525061940511506442/unknown.png"/>
+                    <pic:cNvPr id="0" name="Picture 3" descr="/var/folders/01/xcr0_vdx1f3bcjcb9pnqhpwc0000gn/T/com.microsoft.Word/WebArchiveCopyPasteTempFiles/unknown.png"/>
                     <pic:cNvPicPr>
                       <a:picLocks noChangeAspect="1" noChangeArrowheads="1"/>
                     </pic:cNvPicPr>
@@ -13787,7 +13905,7 @@
                   <pic:spPr bwMode="auto">
                     <a:xfrm>
                       <a:off x="0" y="0"/>
-                      <a:ext cx="8629650" cy="2762250"/>
+                      <a:ext cx="8892540" cy="4633595"/>
                     </a:xfrm>
                     <a:prstGeom prst="rect">
                       <a:avLst/>
@@ -13800,25 +13918,19 @@
                 </pic:pic>
               </a:graphicData>
             </a:graphic>
-          </wp:anchor>
+          </wp:inline>
         </w:drawing>
       </w:r>
-    </w:p>
-    <w:p/>
-    <w:p/>
-    <w:p/>
-    <w:p/>
-    <w:p/>
-    <w:p/>
-    <w:p/>
-    <w:p/>
-    <w:p/>
-    <w:p/>
-    <w:p/>
-    <w:p/>
-    <w:p/>
-    <w:p/>
-    <w:p/>
+      <w:r>
+        <w:rPr>
+          <w:rFonts w:ascii="Times New Roman" w:eastAsia="Times New Roman" w:hAnsi="Times New Roman" w:cs="Times New Roman"/>
+          <w:sz w:val="24"/>
+          <w:szCs w:val="24"/>
+          <w:lang w:eastAsia="es-ES_tradnl"/>
+        </w:rPr>
+        <w:fldChar w:fldCharType="end"/>
+      </w:r>
+    </w:p>
     <w:p/>
     <w:p>
       <w:r>
@@ -13910,23 +14022,56 @@
     <w:p/>
     <w:p/>
     <w:p>
-      <w:r>
-        <w:rPr>
+      <w:pPr>
+        <w:spacing w:after="0" w:line="240" w:lineRule="auto"/>
+        <w:rPr>
+          <w:rFonts w:ascii="Times New Roman" w:eastAsia="Times New Roman" w:hAnsi="Times New Roman" w:cs="Times New Roman"/>
+          <w:sz w:val="24"/>
+          <w:szCs w:val="24"/>
+          <w:lang w:eastAsia="es-ES_tradnl"/>
+        </w:rPr>
+      </w:pPr>
+      <w:r>
+        <w:rPr>
+          <w:rFonts w:ascii="Times New Roman" w:eastAsia="Times New Roman" w:hAnsi="Times New Roman" w:cs="Times New Roman"/>
+          <w:sz w:val="24"/>
+          <w:szCs w:val="24"/>
+          <w:lang w:eastAsia="es-ES_tradnl"/>
+        </w:rPr>
+        <w:lastRenderedPageBreak/>
+        <w:fldChar w:fldCharType="begin"/>
+      </w:r>
+      <w:r>
+        <w:rPr>
+          <w:rFonts w:ascii="Times New Roman" w:eastAsia="Times New Roman" w:hAnsi="Times New Roman" w:cs="Times New Roman"/>
+          <w:sz w:val="24"/>
+          <w:szCs w:val="24"/>
+          <w:lang w:eastAsia="es-ES_tradnl"/>
+        </w:rPr>
+        <w:instrText xml:space="preserve"> INCLUDEPICTURE "/var/folders/01/xcr0_vdx1f3bcjcb9pnqhpwc0000gn/T/com.microsoft.Word/WebArchiveCopyPasteTempFiles/unknown.png" \* MERGEFORMATINET </w:instrText>
+      </w:r>
+      <w:r>
+        <w:rPr>
+          <w:rFonts w:ascii="Times New Roman" w:eastAsia="Times New Roman" w:hAnsi="Times New Roman" w:cs="Times New Roman"/>
+          <w:sz w:val="24"/>
+          <w:szCs w:val="24"/>
+          <w:lang w:eastAsia="es-ES_tradnl"/>
+        </w:rPr>
+        <w:fldChar w:fldCharType="separate"/>
+      </w:r>
+      <w:r>
+        <w:rPr>
+          <w:rFonts w:ascii="Times New Roman" w:eastAsia="Times New Roman" w:hAnsi="Times New Roman" w:cs="Times New Roman"/>
           <w:noProof/>
+          <w:sz w:val="24"/>
+          <w:szCs w:val="24"/>
+          <w:lang w:eastAsia="es-ES_tradnl"/>
         </w:rPr>
         <w:drawing>
-          <wp:anchor distT="0" distB="0" distL="114300" distR="114300" simplePos="0" relativeHeight="251774976" behindDoc="0" locked="0" layoutInCell="1" allowOverlap="1" wp14:anchorId="49ACFB18" wp14:editId="5E308AEB">
-            <wp:simplePos x="0" y="0"/>
-            <wp:positionH relativeFrom="margin">
-              <wp:align>center</wp:align>
-            </wp:positionH>
-            <wp:positionV relativeFrom="paragraph">
-              <wp:posOffset>5715</wp:posOffset>
-            </wp:positionV>
-            <wp:extent cx="7667625" cy="4830604"/>
-            <wp:effectExtent l="0" t="0" r="0" b="8255"/>
-            <wp:wrapNone/>
-            <wp:docPr id="125" name="Imagen 125" descr="https://cdn.discordapp.com/attachments/274594450989121536/525062026708647952/unknown.png"/>
+          <wp:inline distT="0" distB="0" distL="0" distR="0" wp14:anchorId="06C7B9AE" wp14:editId="7E04C97F">
+            <wp:extent cx="8880475" cy="5400040"/>
+            <wp:effectExtent l="0" t="0" r="0" b="0"/>
+            <wp:docPr id="129" name="Imagen 129" descr="/var/folders/01/xcr0_vdx1f3bcjcb9pnqhpwc0000gn/T/com.microsoft.Word/WebArchiveCopyPasteTempFiles/unknown.png"/>
             <wp:cNvGraphicFramePr>
               <a:graphicFrameLocks xmlns:a="http://schemas.openxmlformats.org/drawingml/2006/main" noChangeAspect="1"/>
             </wp:cNvGraphicFramePr>
@@ -13934,7 +14079,7 @@
               <a:graphicData uri="http://schemas.openxmlformats.org/drawingml/2006/picture">
                 <pic:pic xmlns:pic="http://schemas.openxmlformats.org/drawingml/2006/picture">
                   <pic:nvPicPr>
-                    <pic:cNvPr id="0" name="Picture 71" descr="https://cdn.discordapp.com/attachments/274594450989121536/525062026708647952/unknown.png"/>
+                    <pic:cNvPr id="0" name="Picture 5" descr="/var/folders/01/xcr0_vdx1f3bcjcb9pnqhpwc0000gn/T/com.microsoft.Word/WebArchiveCopyPasteTempFiles/unknown.png"/>
                     <pic:cNvPicPr>
                       <a:picLocks noChangeAspect="1" noChangeArrowheads="1"/>
                     </pic:cNvPicPr>
@@ -13955,7 +14100,7 @@
                   <pic:spPr bwMode="auto">
                     <a:xfrm>
                       <a:off x="0" y="0"/>
-                      <a:ext cx="7667625" cy="4830604"/>
+                      <a:ext cx="8880475" cy="5400040"/>
                     </a:xfrm>
                     <a:prstGeom prst="rect">
                       <a:avLst/>
@@ -13968,34 +14113,30 @@
                 </pic:pic>
               </a:graphicData>
             </a:graphic>
-            <wp14:sizeRelH relativeFrom="margin">
-              <wp14:pctWidth>0</wp14:pctWidth>
-            </wp14:sizeRelH>
-            <wp14:sizeRelV relativeFrom="margin">
-              <wp14:pctHeight>0</wp14:pctHeight>
-            </wp14:sizeRelV>
-          </wp:anchor>
+          </wp:inline>
         </w:drawing>
       </w:r>
-    </w:p>
-    <w:p/>
-    <w:p/>
-    <w:p/>
-    <w:p/>
-    <w:p/>
-    <w:p/>
-    <w:p/>
-    <w:p/>
-    <w:p/>
-    <w:p/>
-    <w:p/>
-    <w:p/>
-    <w:p/>
-    <w:p/>
-    <w:p/>
-    <w:p/>
-    <w:p/>
-    <w:p/>
+      <w:r>
+        <w:rPr>
+          <w:rFonts w:ascii="Times New Roman" w:eastAsia="Times New Roman" w:hAnsi="Times New Roman" w:cs="Times New Roman"/>
+          <w:sz w:val="24"/>
+          <w:szCs w:val="24"/>
+          <w:lang w:eastAsia="es-ES_tradnl"/>
+        </w:rPr>
+        <w:fldChar w:fldCharType="end"/>
+      </w:r>
+    </w:p>
+    <w:p>
+      <w:pPr>
+        <w:spacing w:after="0" w:line="240" w:lineRule="auto"/>
+        <w:rPr>
+          <w:rFonts w:ascii="Times New Roman" w:eastAsia="Times New Roman" w:hAnsi="Times New Roman" w:cs="Times New Roman"/>
+          <w:sz w:val="24"/>
+          <w:szCs w:val="24"/>
+          <w:lang w:eastAsia="es-ES_tradnl"/>
+        </w:rPr>
+      </w:pPr>
+    </w:p>
     <w:p>
       <w:r>
         <w:rPr>
@@ -15805,25 +15946,57 @@
     <w:p/>
     <w:p/>
     <w:p/>
-    <w:p/>
-    <w:p>
-      <w:r>
-        <w:rPr>
+    <w:p>
+      <w:pPr>
+        <w:spacing w:after="0" w:line="240" w:lineRule="auto"/>
+        <w:rPr>
+          <w:rFonts w:ascii="Times New Roman" w:eastAsia="Times New Roman" w:hAnsi="Times New Roman" w:cs="Times New Roman"/>
+          <w:sz w:val="24"/>
+          <w:szCs w:val="24"/>
+          <w:lang w:eastAsia="es-ES_tradnl"/>
+        </w:rPr>
+      </w:pPr>
+      <w:r>
+        <w:rPr>
+          <w:rFonts w:ascii="Times New Roman" w:eastAsia="Times New Roman" w:hAnsi="Times New Roman" w:cs="Times New Roman"/>
+          <w:sz w:val="24"/>
+          <w:szCs w:val="24"/>
+          <w:lang w:eastAsia="es-ES_tradnl"/>
+        </w:rPr>
+        <w:lastRenderedPageBreak/>
+        <w:fldChar w:fldCharType="begin"/>
+      </w:r>
+      <w:r>
+        <w:rPr>
+          <w:rFonts w:ascii="Times New Roman" w:eastAsia="Times New Roman" w:hAnsi="Times New Roman" w:cs="Times New Roman"/>
+          <w:sz w:val="24"/>
+          <w:szCs w:val="24"/>
+          <w:lang w:eastAsia="es-ES_tradnl"/>
+        </w:rPr>
+        <w:instrText xml:space="preserve"> INCLUDEPICTURE "/var/folders/01/xcr0_vdx1f3bcjcb9pnqhpwc0000gn/T/com.microsoft.Word/WebArchiveCopyPasteTempFiles/unknown.png" \* MERGEFORMATINET </w:instrText>
+      </w:r>
+      <w:r>
+        <w:rPr>
+          <w:rFonts w:ascii="Times New Roman" w:eastAsia="Times New Roman" w:hAnsi="Times New Roman" w:cs="Times New Roman"/>
+          <w:sz w:val="24"/>
+          <w:szCs w:val="24"/>
+          <w:lang w:eastAsia="es-ES_tradnl"/>
+        </w:rPr>
+        <w:fldChar w:fldCharType="separate"/>
+      </w:r>
+      <w:r>
+        <w:rPr>
+          <w:rFonts w:ascii="Times New Roman" w:eastAsia="Times New Roman" w:hAnsi="Times New Roman" w:cs="Times New Roman"/>
           <w:noProof/>
+          <w:sz w:val="24"/>
+          <w:szCs w:val="24"/>
+          <w:lang w:eastAsia="es-ES_tradnl"/>
         </w:rPr>
         <w:drawing>
-          <wp:anchor distT="0" distB="0" distL="114300" distR="114300" simplePos="0" relativeHeight="251808768" behindDoc="0" locked="0" layoutInCell="1" allowOverlap="1" wp14:anchorId="6079717E" wp14:editId="1F43C260">
-            <wp:simplePos x="0" y="0"/>
-            <wp:positionH relativeFrom="margin">
-              <wp:align>center</wp:align>
-            </wp:positionH>
-            <wp:positionV relativeFrom="paragraph">
-              <wp:posOffset>110490</wp:posOffset>
-            </wp:positionV>
-            <wp:extent cx="6819900" cy="4610100"/>
-            <wp:effectExtent l="0" t="0" r="0" b="0"/>
-            <wp:wrapNone/>
-            <wp:docPr id="156" name="Imagen 156"/>
+          <wp:inline distT="0" distB="0" distL="0" distR="0" wp14:anchorId="1DD62BDE" wp14:editId="545AA24A">
+            <wp:extent cx="7132955" cy="5400040"/>
+            <wp:effectExtent l="0" t="0" r="4445" b="0"/>
+            <wp:docPr id="100" name="Imagen 100" descr="/var/folders/01/xcr0_vdx1f3bcjcb9pnqhpwc0000gn/T/com.microsoft.Word/WebArchiveCopyPasteTempFiles/unknown.png"/>
             <wp:cNvGraphicFramePr>
               <a:graphicFrameLocks xmlns:a="http://schemas.openxmlformats.org/drawingml/2006/main" noChangeAspect="1"/>
             </wp:cNvGraphicFramePr>
@@ -15831,8 +16004,10 @@
               <a:graphicData uri="http://schemas.openxmlformats.org/drawingml/2006/picture">
                 <pic:pic xmlns:pic="http://schemas.openxmlformats.org/drawingml/2006/picture">
                   <pic:nvPicPr>
-                    <pic:cNvPr id="1" name=""/>
-                    <pic:cNvPicPr/>
+                    <pic:cNvPr id="0" name="Picture 1" descr="/var/folders/01/xcr0_vdx1f3bcjcb9pnqhpwc0000gn/T/com.microsoft.Word/WebArchiveCopyPasteTempFiles/unknown.png"/>
+                    <pic:cNvPicPr>
+                      <a:picLocks noChangeAspect="1" noChangeArrowheads="1"/>
+                    </pic:cNvPicPr>
                   </pic:nvPicPr>
                   <pic:blipFill>
                     <a:blip r:embed="rId142">
@@ -15842,43 +16017,40 @@
                         </a:ext>
                       </a:extLst>
                     </a:blip>
+                    <a:srcRect/>
                     <a:stretch>
                       <a:fillRect/>
                     </a:stretch>
                   </pic:blipFill>
-                  <pic:spPr>
+                  <pic:spPr bwMode="auto">
                     <a:xfrm>
                       <a:off x="0" y="0"/>
-                      <a:ext cx="6819900" cy="4610100"/>
+                      <a:ext cx="7132955" cy="5400040"/>
                     </a:xfrm>
                     <a:prstGeom prst="rect">
                       <a:avLst/>
                     </a:prstGeom>
+                    <a:noFill/>
+                    <a:ln>
+                      <a:noFill/>
+                    </a:ln>
                   </pic:spPr>
                 </pic:pic>
               </a:graphicData>
             </a:graphic>
-          </wp:anchor>
+          </wp:inline>
         </w:drawing>
       </w:r>
-    </w:p>
-    <w:p/>
-    <w:p/>
-    <w:p/>
-    <w:p/>
-    <w:p/>
-    <w:p/>
-    <w:p/>
-    <w:p/>
-    <w:p/>
-    <w:p/>
-    <w:p/>
-    <w:p/>
-    <w:p/>
-    <w:p/>
-    <w:p/>
-    <w:p/>
-    <w:p/>
+      <w:r>
+        <w:rPr>
+          <w:rFonts w:ascii="Times New Roman" w:eastAsia="Times New Roman" w:hAnsi="Times New Roman" w:cs="Times New Roman"/>
+          <w:sz w:val="24"/>
+          <w:szCs w:val="24"/>
+          <w:lang w:eastAsia="es-ES_tradnl"/>
+        </w:rPr>
+        <w:fldChar w:fldCharType="end"/>
+      </w:r>
+    </w:p>
     <w:sectPr>
       <w:footerReference w:type="default" r:id="rId143"/>
       <w:pgSz w:w="16838" w:h="11906" w:orient="landscape"/>

</xml_diff>